<commit_message>
Actualizado el diagrama MR (convenciones de nombre)
</commit_message>
<xml_diff>
--- a/docs/Documentacion desarrollo.docx
+++ b/docs/Documentacion desarrollo.docx
@@ -2344,26 +2344,10 @@
           <w:noProof/>
         </w:rPr>
         <w:drawing>
-          <wp:anchor distT="0" distB="0" distL="114300" distR="114300" simplePos="0" relativeHeight="251667456" behindDoc="0" locked="0" layoutInCell="1" allowOverlap="1" wp14:anchorId="0D99B745" wp14:editId="1A1C6AF1">
-            <wp:simplePos x="0" y="0"/>
-            <wp:positionH relativeFrom="margin">
-              <wp:posOffset>-786517</wp:posOffset>
-            </wp:positionH>
-            <wp:positionV relativeFrom="paragraph">
-              <wp:posOffset>180340</wp:posOffset>
-            </wp:positionV>
-            <wp:extent cx="7380605" cy="1868170"/>
+          <wp:inline distT="0" distB="0" distL="0" distR="0" wp14:anchorId="791A4F82" wp14:editId="038D19DB">
+            <wp:extent cx="6137360" cy="1552575"/>
             <wp:effectExtent l="0" t="0" r="0" b="0"/>
-            <wp:wrapThrough wrapText="bothSides">
-              <wp:wrapPolygon edited="0">
-                <wp:start x="0" y="0"/>
-                <wp:lineTo x="0" y="21365"/>
-                <wp:lineTo x="21520" y="21365"/>
-                <wp:lineTo x="21520" y="0"/>
-                <wp:lineTo x="0" y="0"/>
-              </wp:wrapPolygon>
-            </wp:wrapThrough>
-            <wp:docPr id="13" name="Imagen 13" descr="Imagen que contiene Interfaz de usuario gráfica&#10;&#10;Descripción generada automáticamente"/>
+            <wp:docPr id="23" name="Imagen 23"/>
             <wp:cNvGraphicFramePr>
               <a:graphicFrameLocks xmlns:a="http://schemas.openxmlformats.org/drawingml/2006/main" noChangeAspect="1"/>
             </wp:cNvGraphicFramePr>
@@ -2371,8 +2355,10 @@
               <a:graphicData uri="http://schemas.openxmlformats.org/drawingml/2006/picture">
                 <pic:pic xmlns:pic="http://schemas.openxmlformats.org/drawingml/2006/picture">
                   <pic:nvPicPr>
-                    <pic:cNvPr id="13" name="Imagen 13" descr="Imagen que contiene Interfaz de usuario gráfica&#10;&#10;Descripción generada automáticamente"/>
-                    <pic:cNvPicPr/>
+                    <pic:cNvPr id="0" name="Picture 1"/>
+                    <pic:cNvPicPr>
+                      <a:picLocks noChangeAspect="1" noChangeArrowheads="1"/>
+                    </pic:cNvPicPr>
                   </pic:nvPicPr>
                   <pic:blipFill>
                     <a:blip r:embed="rId15">
@@ -2382,29 +2368,28 @@
                         </a:ext>
                       </a:extLst>
                     </a:blip>
+                    <a:srcRect/>
                     <a:stretch>
                       <a:fillRect/>
                     </a:stretch>
                   </pic:blipFill>
-                  <pic:spPr>
+                  <pic:spPr bwMode="auto">
                     <a:xfrm>
                       <a:off x="0" y="0"/>
-                      <a:ext cx="7380605" cy="1868170"/>
+                      <a:ext cx="6140417" cy="1553348"/>
                     </a:xfrm>
                     <a:prstGeom prst="rect">
                       <a:avLst/>
                     </a:prstGeom>
+                    <a:noFill/>
+                    <a:ln>
+                      <a:noFill/>
+                    </a:ln>
                   </pic:spPr>
                 </pic:pic>
               </a:graphicData>
             </a:graphic>
-            <wp14:sizeRelH relativeFrom="margin">
-              <wp14:pctWidth>0</wp14:pctWidth>
-            </wp14:sizeRelH>
-            <wp14:sizeRelV relativeFrom="margin">
-              <wp14:pctHeight>0</wp14:pctHeight>
-            </wp14:sizeRelV>
-          </wp:anchor>
+          </wp:inline>
         </w:drawing>
       </w:r>
     </w:p>
@@ -2503,7 +2488,6 @@
           <w:b/>
           <w:bCs/>
         </w:rPr>
-        <w:lastRenderedPageBreak/>
         <w:t>Mapa de navegación y m</w:t>
       </w:r>
       <w:r>
@@ -2563,7 +2547,6 @@
           <w:b/>
           <w:bCs/>
         </w:rPr>
-        <w:lastRenderedPageBreak/>
         <w:t>Diagrama número 11: Mapa de navegación de la aplicación web</w:t>
       </w:r>
     </w:p>

</xml_diff>

<commit_message>
Corregido error de documentación de vista del usuario general
</commit_message>
<xml_diff>
--- a/docs/Documentacion desarrollo.docx
+++ b/docs/Documentacion desarrollo.docx
@@ -15,31 +15,49 @@
           <w:b/>
           <w:bCs/>
         </w:rPr>
-        <w:t>Documentación del proceso de desarrollo del software LoginApp</w:t>
-      </w:r>
-    </w:p>
-    <w:p>
-      <w:pPr>
-        <w:rPr>
-          <w:b/>
-          <w:bCs/>
-        </w:rPr>
-      </w:pPr>
-    </w:p>
-    <w:p>
-      <w:pPr>
-        <w:rPr>
-          <w:b/>
-          <w:bCs/>
-        </w:rPr>
-      </w:pPr>
-      <w:r>
-        <w:rPr>
-          <w:b/>
-          <w:bCs/>
-        </w:rPr>
-        <w:t>Nombre del software que se va a desarrollar: LoginApp</w:t>
-      </w:r>
+        <w:t xml:space="preserve">Documentación del proceso de desarrollo del software </w:t>
+      </w:r>
+      <w:proofErr w:type="spellStart"/>
+      <w:r>
+        <w:rPr>
+          <w:b/>
+          <w:bCs/>
+        </w:rPr>
+        <w:t>LoginApp</w:t>
+      </w:r>
+      <w:proofErr w:type="spellEnd"/>
+    </w:p>
+    <w:p>
+      <w:pPr>
+        <w:rPr>
+          <w:b/>
+          <w:bCs/>
+        </w:rPr>
+      </w:pPr>
+    </w:p>
+    <w:p>
+      <w:pPr>
+        <w:rPr>
+          <w:b/>
+          <w:bCs/>
+        </w:rPr>
+      </w:pPr>
+      <w:r>
+        <w:rPr>
+          <w:b/>
+          <w:bCs/>
+        </w:rPr>
+        <w:t xml:space="preserve">Nombre del software que se va a desarrollar: </w:t>
+      </w:r>
+      <w:proofErr w:type="spellStart"/>
+      <w:r>
+        <w:rPr>
+          <w:b/>
+          <w:bCs/>
+        </w:rPr>
+        <w:t>LoginApp</w:t>
+      </w:r>
+      <w:proofErr w:type="spellEnd"/>
     </w:p>
     <w:p>
       <w:r>
@@ -538,8 +556,13 @@
         </w:numPr>
       </w:pPr>
       <w:r>
-        <w:t>MySQL derivado en MariaDB</w:t>
-      </w:r>
+        <w:t xml:space="preserve">MySQL derivado en </w:t>
+      </w:r>
+      <w:proofErr w:type="spellStart"/>
+      <w:r>
+        <w:t>MariaDB</w:t>
+      </w:r>
+      <w:proofErr w:type="spellEnd"/>
       <w:r>
         <w:t xml:space="preserve"> (Para base de datos)</w:t>
       </w:r>
@@ -668,7 +691,15 @@
       </w:r>
       <w:r>
         <w:lastRenderedPageBreak/>
-        <w:t>directorio de “Diagramas img”</w:t>
+        <w:t xml:space="preserve">directorio de “Diagramas </w:t>
+      </w:r>
+      <w:proofErr w:type="spellStart"/>
+      <w:r>
+        <w:t>img</w:t>
+      </w:r>
+      <w:proofErr w:type="spellEnd"/>
+      <w:r>
+        <w:t>”</w:t>
       </w:r>
       <w:r>
         <w:t>, luego “Diagramas de procesos”</w:t>
@@ -768,8 +799,17 @@
           <w:b/>
           <w:bCs/>
         </w:rPr>
-        <w:t>Diagrama número 1: Interacción con la app</w:t>
-      </w:r>
+        <w:t xml:space="preserve">Diagrama número 1: Interacción con la </w:t>
+      </w:r>
+      <w:proofErr w:type="gramStart"/>
+      <w:r>
+        <w:rPr>
+          <w:b/>
+          <w:bCs/>
+        </w:rPr>
+        <w:t>app</w:t>
+      </w:r>
+      <w:proofErr w:type="gramEnd"/>
     </w:p>
     <w:p>
       <w:pPr>
@@ -1443,7 +1483,23 @@
         </w:rPr>
       </w:pPr>
       <w:r>
-        <w:t>Si no pueden visualizarse correctamente, por favor dirigirse al directorio de “Diagramas img” luego “Diagrama de paqeutes” y buscarlos por su respectivo título referenciado acá mismo).</w:t>
+        <w:t xml:space="preserve">Si no pueden visualizarse correctamente, por favor dirigirse al directorio de “Diagramas </w:t>
+      </w:r>
+      <w:proofErr w:type="spellStart"/>
+      <w:r>
+        <w:t>img</w:t>
+      </w:r>
+      <w:proofErr w:type="spellEnd"/>
+      <w:r>
+        <w:t xml:space="preserve">” luego “Diagrama de </w:t>
+      </w:r>
+      <w:proofErr w:type="spellStart"/>
+      <w:r>
+        <w:t>paqeutes</w:t>
+      </w:r>
+      <w:proofErr w:type="spellEnd"/>
+      <w:r>
+        <w:t>” y buscarlos por su respectivo título referenciado acá mismo).</w:t>
       </w:r>
     </w:p>
     <w:p/>
@@ -1556,7 +1612,15 @@
         <w:t>El ante</w:t>
       </w:r>
       <w:r>
-        <w:t>rior diagrama de paquetes hace también referencia al patrón arquitectónico de la aplicación, donde se pueden pensar los directorios principales como las capas de la aplicación, es decir, partes específicas que tienen una responsabilidad que en conjunto forman la solución a brindar. Este patrón arquitectónico corresponde al denominado MVC (Modelo Vista Controlador o Model View Controller por sus siglas en inglés), el cual propone separar las aplicaciones en 3 capas de interacción y orden, las cuales en resumen se describen como:</w:t>
+        <w:t xml:space="preserve">rior diagrama de paquetes hace también referencia al patrón arquitectónico de la aplicación, donde se pueden pensar los directorios principales como las capas de la aplicación, es decir, partes específicas que tienen una responsabilidad que en conjunto forman la solución a brindar. Este patrón arquitectónico corresponde al denominado MVC (Modelo Vista Controlador o Model View </w:t>
+      </w:r>
+      <w:proofErr w:type="spellStart"/>
+      <w:r>
+        <w:t>Controller</w:t>
+      </w:r>
+      <w:proofErr w:type="spellEnd"/>
+      <w:r>
+        <w:t xml:space="preserve"> por sus siglas en inglés), el cual propone separar las aplicaciones en 3 capas de interacción y orden, las cuales en resumen se describen como:</w:t>
       </w:r>
     </w:p>
     <w:p>
@@ -1642,7 +1706,15 @@
         <w:t>Se presenta a continuación el diagrama de clases de la aplicación (interacción y lógica entre clases de la aplicación</w:t>
       </w:r>
       <w:r>
-        <w:t>), si no pueden visualizarse correctamente, por favor dirigirse al directorio de “Diagramas img”, luego “Diagramas UML” y buscarlos por su respectivo título referenciado acá mismo.</w:t>
+        <w:t xml:space="preserve">), si no pueden visualizarse correctamente, por favor dirigirse al directorio de “Diagramas </w:t>
+      </w:r>
+      <w:proofErr w:type="spellStart"/>
+      <w:r>
+        <w:t>img</w:t>
+      </w:r>
+      <w:proofErr w:type="spellEnd"/>
+      <w:r>
+        <w:t>”, luego “Diagramas UML” y buscarlos por su respectivo título referenciado acá mismo.</w:t>
       </w:r>
     </w:p>
     <w:p/>
@@ -1854,7 +1926,15 @@
         <w:ind w:firstLine="0"/>
       </w:pPr>
       <w:r>
-        <w:t>Adjetivos: Nombres, apellidos, correo, contraseña, _rol_, género, edad, documento de identificacion, fecha de registro de usuario.</w:t>
+        <w:t xml:space="preserve">Adjetivos: Nombres, apellidos, correo, contraseña, _rol_, género, edad, documento de </w:t>
+      </w:r>
+      <w:proofErr w:type="spellStart"/>
+      <w:r>
+        <w:t>identificacion</w:t>
+      </w:r>
+      <w:proofErr w:type="spellEnd"/>
+      <w:r>
+        <w:t>, fecha de registro de usuario.</w:t>
       </w:r>
     </w:p>
     <w:p>
@@ -1926,8 +2006,13 @@
       <w:pPr>
         <w:ind w:firstLine="0"/>
       </w:pPr>
-      <w:r>
-        <w:t>Id_usuario =&gt; número entero</w:t>
+      <w:proofErr w:type="spellStart"/>
+      <w:r>
+        <w:t>Id_usuario</w:t>
+      </w:r>
+      <w:proofErr w:type="spellEnd"/>
+      <w:r>
+        <w:t xml:space="preserve"> =&gt; número entero</w:t>
       </w:r>
     </w:p>
     <w:p>
@@ -1950,8 +2035,13 @@
       <w:pPr>
         <w:ind w:firstLine="0"/>
       </w:pPr>
-      <w:r>
-        <w:t>Correo  =&gt; cadena de texto</w:t>
+      <w:proofErr w:type="gramStart"/>
+      <w:r>
+        <w:t>Correo  =</w:t>
+      </w:r>
+      <w:proofErr w:type="gramEnd"/>
+      <w:r>
+        <w:t>&gt; cadena de texto</w:t>
       </w:r>
     </w:p>
     <w:p>
@@ -1975,7 +2065,15 @@
         <w:ind w:firstLine="0"/>
       </w:pPr>
       <w:r>
-        <w:t>Género =&gt; cadena de texto (un solo caracter)</w:t>
+        <w:t xml:space="preserve">Género =&gt; cadena de texto (un solo </w:t>
+      </w:r>
+      <w:proofErr w:type="spellStart"/>
+      <w:r>
+        <w:t>caracter</w:t>
+      </w:r>
+      <w:proofErr w:type="spellEnd"/>
+      <w:r>
+        <w:t>)</w:t>
       </w:r>
     </w:p>
     <w:p>
@@ -1991,7 +2089,15 @@
         <w:ind w:firstLine="0"/>
       </w:pPr>
       <w:r>
-        <w:t>Documento de identificacion =&gt; cadena de texto</w:t>
+        <w:t xml:space="preserve">Documento de </w:t>
+      </w:r>
+      <w:proofErr w:type="spellStart"/>
+      <w:r>
+        <w:t>identificacion</w:t>
+      </w:r>
+      <w:proofErr w:type="spellEnd"/>
+      <w:r>
+        <w:t xml:space="preserve"> =&gt; cadena de texto</w:t>
       </w:r>
     </w:p>
     <w:p>
@@ -2033,16 +2139,26 @@
       <w:pPr>
         <w:ind w:firstLine="0"/>
       </w:pPr>
-      <w:r>
-        <w:t>Id_rol =&gt; número entero</w:t>
-      </w:r>
-    </w:p>
-    <w:p>
-      <w:pPr>
-        <w:ind w:firstLine="0"/>
-      </w:pPr>
-      <w:r>
-        <w:t>Nombre_rol =&gt; cadena de texto</w:t>
+      <w:proofErr w:type="spellStart"/>
+      <w:r>
+        <w:t>Id_rol</w:t>
+      </w:r>
+      <w:proofErr w:type="spellEnd"/>
+      <w:r>
+        <w:t xml:space="preserve"> =&gt; número entero</w:t>
+      </w:r>
+    </w:p>
+    <w:p>
+      <w:pPr>
+        <w:ind w:firstLine="0"/>
+      </w:pPr>
+      <w:proofErr w:type="spellStart"/>
+      <w:r>
+        <w:t>Nombre_rol</w:t>
+      </w:r>
+      <w:proofErr w:type="spellEnd"/>
+      <w:r>
+        <w:t xml:space="preserve"> =&gt; cadena de texto</w:t>
       </w:r>
     </w:p>
     <w:p>
@@ -2081,7 +2197,15 @@
         <w:ind w:firstLine="0"/>
       </w:pPr>
       <w:r>
-        <w:t>id tipo de identificacion =&gt; número entero</w:t>
+        <w:t xml:space="preserve">id tipo de </w:t>
+      </w:r>
+      <w:proofErr w:type="spellStart"/>
+      <w:r>
+        <w:t>identificacion</w:t>
+      </w:r>
+      <w:proofErr w:type="spellEnd"/>
+      <w:r>
+        <w:t xml:space="preserve"> =&gt; número entero</w:t>
       </w:r>
     </w:p>
     <w:p>
@@ -2309,7 +2433,15 @@
         <w:ind w:firstLine="0"/>
       </w:pPr>
       <w:r>
-        <w:t>Se presenta a continuación el modelo entidad relación (MER), si no puede visualizarse correctamente, por favor dirigirse al directorio de “Diagramas img”, luego “Diagramas BD” y buscarlos por su respectivo título referenciado acá mismo.</w:t>
+        <w:t xml:space="preserve">Se presenta a continuación el modelo entidad relación (MER), si no puede visualizarse correctamente, por favor dirigirse al directorio de “Diagramas </w:t>
+      </w:r>
+      <w:proofErr w:type="spellStart"/>
+      <w:r>
+        <w:t>img</w:t>
+      </w:r>
+      <w:proofErr w:type="spellEnd"/>
+      <w:r>
+        <w:t>”, luego “Diagramas BD” y buscarlos por su respectivo título referenciado acá mismo.</w:t>
       </w:r>
     </w:p>
     <w:p>
@@ -2407,20 +2539,36 @@
         <w:ind w:firstLine="0"/>
       </w:pPr>
       <w:r>
-        <w:t>Se presenta a continuación el modelo relacional (MR), si no puede visualizarse correctamente, por favor dirigirse al directorio de “Diagramas img”, luego “Diagramas BD” y buscarlos por su respectivo título referenciado acá mismo.</w:t>
-      </w:r>
-    </w:p>
-    <w:p>
-      <w:pPr>
-        <w:ind w:firstLine="0"/>
-      </w:pPr>
-    </w:p>
-    <w:p>
-      <w:pPr>
-        <w:ind w:firstLine="0"/>
-      </w:pPr>
-      <w:r>
-        <w:t>Luego de finalizado el proceso de análisis y diseño lógico de la base de datos, se procede a realizar su diseño físico, el cual tendrá todo un script de creación añadido al directorio de documentos en el directorio sql, allí estará un script completo que contendrá las instrucciones de la base de datos, así que podrá ser creada en el SGBD que requiera y que sea compatible.</w:t>
+        <w:t xml:space="preserve">Se presenta a continuación el modelo relacional (MR), si no puede visualizarse correctamente, por favor dirigirse al directorio de “Diagramas </w:t>
+      </w:r>
+      <w:proofErr w:type="spellStart"/>
+      <w:r>
+        <w:t>img</w:t>
+      </w:r>
+      <w:proofErr w:type="spellEnd"/>
+      <w:r>
+        <w:t>”, luego “Diagramas BD” y buscarlos por su respectivo título referenciado acá mismo.</w:t>
+      </w:r>
+    </w:p>
+    <w:p>
+      <w:pPr>
+        <w:ind w:firstLine="0"/>
+      </w:pPr>
+    </w:p>
+    <w:p>
+      <w:pPr>
+        <w:ind w:firstLine="0"/>
+      </w:pPr>
+      <w:r>
+        <w:t xml:space="preserve">Luego de finalizado el proceso de análisis y diseño lógico de la base de datos, se procede a realizar su diseño físico, el cual tendrá todo un script de creación añadido al directorio de documentos en el directorio </w:t>
+      </w:r>
+      <w:proofErr w:type="spellStart"/>
+      <w:r>
+        <w:t>sql</w:t>
+      </w:r>
+      <w:proofErr w:type="spellEnd"/>
+      <w:r>
+        <w:t>, allí estará un script completo que contendrá las instrucciones de la base de datos, así que podrá ser creada en el SGBD que requiera y que sea compatible.</w:t>
       </w:r>
     </w:p>
     <w:p>
@@ -2514,7 +2662,15 @@
         <w:t xml:space="preserve">tanto el mapa de navegación de la aplicación web, como </w:t>
       </w:r>
       <w:r>
-        <w:t>el diseño de las ideas de aspecto que contendrán las interfaces gráficas de la aplicación (GUI), para así tener la idea de como debería verse la aplicación por parte del cliente y tener a la mano cualquier idea de corrección y/o mejora. Esta parte contempla tanto el mapa de navegación como los diseños de las GUI.</w:t>
+        <w:t xml:space="preserve">el diseño de las ideas de aspecto que contendrán las interfaces gráficas de la aplicación (GUI), para así tener la idea de </w:t>
+      </w:r>
+      <w:proofErr w:type="spellStart"/>
+      <w:r>
+        <w:t>como</w:t>
+      </w:r>
+      <w:proofErr w:type="spellEnd"/>
+      <w:r>
+        <w:t xml:space="preserve"> debería verse la aplicación por parte del cliente y tener a la mano cualquier idea de corrección y/o mejora. Esta parte contempla tanto el mapa de navegación como los diseños de las GUI.</w:t>
       </w:r>
     </w:p>
     <w:p/>
@@ -2626,7 +2782,31 @@
         <w:ind w:firstLine="0"/>
       </w:pPr>
       <w:r>
-        <w:t>Se presenta a continuación el mapa de navegaciín, si no puede visualizarse correctamente, por favor dirigirse al directorio de “Diagramas img”, luego “Mapa navegacion” y buscarlo por su respectivo título referenciado acá mismo.</w:t>
+        <w:t xml:space="preserve">Se presenta a continuación el mapa de </w:t>
+      </w:r>
+      <w:proofErr w:type="spellStart"/>
+      <w:r>
+        <w:t>navegaciín</w:t>
+      </w:r>
+      <w:proofErr w:type="spellEnd"/>
+      <w:r>
+        <w:t xml:space="preserve">, si no puede visualizarse correctamente, por favor dirigirse al directorio de “Diagramas </w:t>
+      </w:r>
+      <w:proofErr w:type="spellStart"/>
+      <w:r>
+        <w:t>img</w:t>
+      </w:r>
+      <w:proofErr w:type="spellEnd"/>
+      <w:r>
+        <w:t xml:space="preserve">”, luego “Mapa </w:t>
+      </w:r>
+      <w:proofErr w:type="spellStart"/>
+      <w:r>
+        <w:t>navegacion</w:t>
+      </w:r>
+      <w:proofErr w:type="spellEnd"/>
+      <w:r>
+        <w:t>” y buscarlo por su respectivo título referenciado acá mismo.</w:t>
       </w:r>
     </w:p>
     <w:p>
@@ -2640,23 +2820,47 @@
       </w:pPr>
       <w:r>
         <w:lastRenderedPageBreak/>
-        <w:t>A continuación, se mostrarán los mockups de las GUI diseñadas para la aplicación web y todas estarán almacenadas en formato imagen en el directorio de “Diagramas img” y luego “Mockups” para buscarlas por su respectivo título referenciado acá mismo por si no se visualiza correctamente.</w:t>
-      </w:r>
-    </w:p>
-    <w:p>
-      <w:pPr>
-        <w:ind w:firstLine="0"/>
-        <w:rPr>
-          <w:b/>
-          <w:bCs/>
-        </w:rPr>
-      </w:pPr>
-      <w:r>
-        <w:rPr>
-          <w:b/>
-          <w:bCs/>
-        </w:rPr>
-        <w:t>Mockup número 1: Landing Page</w:t>
+        <w:t xml:space="preserve">A continuación, se mostrarán los mockups de las GUI diseñadas para la aplicación web y todas estarán almacenadas en formato imagen en el directorio de “Diagramas </w:t>
+      </w:r>
+      <w:proofErr w:type="spellStart"/>
+      <w:r>
+        <w:t>img</w:t>
+      </w:r>
+      <w:proofErr w:type="spellEnd"/>
+      <w:r>
+        <w:t>” y luego “Mockups” para buscarlas por su respectivo título referenciado acá mismo por si no se visualiza correctamente.</w:t>
+      </w:r>
+    </w:p>
+    <w:p>
+      <w:pPr>
+        <w:ind w:firstLine="0"/>
+        <w:rPr>
+          <w:b/>
+          <w:bCs/>
+        </w:rPr>
+      </w:pPr>
+      <w:r>
+        <w:rPr>
+          <w:b/>
+          <w:bCs/>
+        </w:rPr>
+        <w:t xml:space="preserve">Mockup número 1: </w:t>
+      </w:r>
+      <w:proofErr w:type="spellStart"/>
+      <w:r>
+        <w:rPr>
+          <w:b/>
+          <w:bCs/>
+        </w:rPr>
+        <w:t>Landing</w:t>
+      </w:r>
+      <w:proofErr w:type="spellEnd"/>
+      <w:r>
+        <w:rPr>
+          <w:b/>
+          <w:bCs/>
+        </w:rPr>
+        <w:t xml:space="preserve"> Page</w:t>
       </w:r>
       <w:r>
         <w:rPr>
@@ -3130,10 +3334,10 @@
           <w:noProof/>
         </w:rPr>
         <w:drawing>
-          <wp:inline distT="0" distB="0" distL="0" distR="0" wp14:anchorId="6945B071" wp14:editId="3310E3C3">
-            <wp:extent cx="5612130" cy="3681095"/>
-            <wp:effectExtent l="0" t="0" r="7620" b="0"/>
-            <wp:docPr id="17" name="Imagen 17" descr="Interfaz de usuario gráfica, Aplicación, Teams&#10;&#10;Descripción generada automáticamente"/>
+          <wp:inline distT="0" distB="0" distL="0" distR="0" wp14:anchorId="412996FF" wp14:editId="6900C2F9">
+            <wp:extent cx="5607050" cy="3467735"/>
+            <wp:effectExtent l="0" t="0" r="0" b="0"/>
+            <wp:docPr id="13" name="Imagen 13"/>
             <wp:cNvGraphicFramePr>
               <a:graphicFrameLocks xmlns:a="http://schemas.openxmlformats.org/drawingml/2006/main" noChangeAspect="1"/>
             </wp:cNvGraphicFramePr>
@@ -3141,29 +3345,36 @@
               <a:graphicData uri="http://schemas.openxmlformats.org/drawingml/2006/picture">
                 <pic:pic xmlns:pic="http://schemas.openxmlformats.org/drawingml/2006/picture">
                   <pic:nvPicPr>
-                    <pic:cNvPr id="17" name="Imagen 17" descr="Interfaz de usuario gráfica, Aplicación, Teams&#10;&#10;Descripción generada automáticamente"/>
-                    <pic:cNvPicPr/>
+                    <pic:cNvPr id="0" name="Picture 1"/>
+                    <pic:cNvPicPr>
+                      <a:picLocks noChangeAspect="1" noChangeArrowheads="1"/>
+                    </pic:cNvPicPr>
                   </pic:nvPicPr>
                   <pic:blipFill>
-                    <a:blip r:embed="rId21">
+                    <a:blip r:embed="rId22">
                       <a:extLst>
                         <a:ext uri="{28A0092B-C50C-407E-A947-70E740481C1C}">
                           <a14:useLocalDpi xmlns:a14="http://schemas.microsoft.com/office/drawing/2010/main" val="0"/>
                         </a:ext>
                       </a:extLst>
                     </a:blip>
+                    <a:srcRect/>
                     <a:stretch>
                       <a:fillRect/>
                     </a:stretch>
                   </pic:blipFill>
-                  <pic:spPr>
+                  <pic:spPr bwMode="auto">
                     <a:xfrm>
                       <a:off x="0" y="0"/>
-                      <a:ext cx="5612130" cy="3681095"/>
+                      <a:ext cx="5607050" cy="3467735"/>
                     </a:xfrm>
                     <a:prstGeom prst="rect">
                       <a:avLst/>
                     </a:prstGeom>
+                    <a:noFill/>
+                    <a:ln>
+                      <a:noFill/>
+                    </a:ln>
                   </pic:spPr>
                 </pic:pic>
               </a:graphicData>
@@ -3341,7 +3552,7 @@
                     <pic:cNvPicPr/>
                   </pic:nvPicPr>
                   <pic:blipFill>
-                    <a:blip r:embed="rId22">
+                    <a:blip r:embed="rId23">
                       <a:extLst>
                         <a:ext uri="{28A0092B-C50C-407E-A947-70E740481C1C}">
                           <a14:useLocalDpi xmlns:a14="http://schemas.microsoft.com/office/drawing/2010/main" val="0"/>
@@ -3647,7 +3858,7 @@
                     <pic:cNvPicPr/>
                   </pic:nvPicPr>
                   <pic:blipFill>
-                    <a:blip r:embed="rId23">
+                    <a:blip r:embed="rId24">
                       <a:extLst>
                         <a:ext uri="{28A0092B-C50C-407E-A947-70E740481C1C}">
                           <a14:useLocalDpi xmlns:a14="http://schemas.microsoft.com/office/drawing/2010/main" val="0"/>
@@ -3816,7 +4027,7 @@
                     <pic:cNvPicPr/>
                   </pic:nvPicPr>
                   <pic:blipFill>
-                    <a:blip r:embed="rId24">
+                    <a:blip r:embed="rId25">
                       <a:extLst>
                         <a:ext uri="{28A0092B-C50C-407E-A947-70E740481C1C}">
                           <a14:useLocalDpi xmlns:a14="http://schemas.microsoft.com/office/drawing/2010/main" val="0"/>
@@ -3940,7 +4151,7 @@
                     <pic:cNvPicPr/>
                   </pic:nvPicPr>
                   <pic:blipFill>
-                    <a:blip r:embed="rId25">
+                    <a:blip r:embed="rId26">
                       <a:extLst>
                         <a:ext uri="{28A0092B-C50C-407E-A947-70E740481C1C}">
                           <a14:useLocalDpi xmlns:a14="http://schemas.microsoft.com/office/drawing/2010/main" val="0"/>

</xml_diff>